<commit_message>
finished uploading usefull files
</commit_message>
<xml_diff>
--- a/éval de maths du 05 06 2020/Exercices de maths complémentaire.docx
+++ b/éval de maths du 05 06 2020/Exercices de maths complémentaire.docx
@@ -2492,10 +2492,7 @@
                         <w:txbxContent>
                           <w:p>
                             <w:r>
-                              <w:t xml:space="preserve">Le test a affirmé que le patient n’est ou n’était pas malade mais l’hypothèse dit le </w:t>
-                            </w:r>
-                            <w:r>
-                              <w:t>la même chose</w:t>
+                              <w:t>Le test a affirmé que le patient n’est ou n’était pas malade mais l’hypothèse dit le la même chose</w:t>
                             </w:r>
                           </w:p>
                         </w:txbxContent>
@@ -3803,14 +3800,7 @@
           <w:rFonts w:eastAsiaTheme="minorEastAsia"/>
           <w:iCs/>
         </w:rPr>
-        <w:t>)</w:t>
-      </w:r>
-      <w:r>
-        <w:rPr>
-          <w:rFonts w:eastAsiaTheme="minorEastAsia"/>
-          <w:iCs/>
-        </w:rPr>
-        <w:t>=(1-x)*0,02=0,02-0,02x</w:t>
+        <w:t>)=(1-x)*0,02=0,02-0,02x</w:t>
       </w:r>
     </w:p>
     <w:p>
@@ -3997,14 +3987,7 @@
           <w:rFonts w:eastAsiaTheme="minorEastAsia"/>
           <w:iCs/>
         </w:rPr>
-        <w:t>)</w:t>
-      </w:r>
-      <w:r>
-        <w:rPr>
-          <w:rFonts w:eastAsiaTheme="minorEastAsia"/>
-          <w:iCs/>
-        </w:rPr>
-        <w:t>=1-P(T)</w:t>
+        <w:t>)=1-P(T)</w:t>
       </w:r>
     </w:p>
     <w:p>
@@ -4048,14 +4031,7 @@
           <w:rFonts w:eastAsiaTheme="minorEastAsia"/>
           <w:iCs/>
         </w:rPr>
-        <w:t>)</w:t>
-      </w:r>
-      <w:r>
-        <w:rPr>
-          <w:rFonts w:eastAsiaTheme="minorEastAsia"/>
-          <w:iCs/>
-        </w:rPr>
-        <w:t>=1-(0,88x+0,02)</w:t>
+        <w:t>)=1-(0,88x+0,02)</w:t>
       </w:r>
     </w:p>
     <w:p>
@@ -4099,14 +4075,7 @@
           <w:rFonts w:eastAsiaTheme="minorEastAsia"/>
           <w:iCs/>
         </w:rPr>
-        <w:t>)</w:t>
-      </w:r>
-      <w:r>
-        <w:rPr>
-          <w:rFonts w:eastAsiaTheme="minorEastAsia"/>
-          <w:iCs/>
-        </w:rPr>
-        <w:t>=1-0,88x-0,02</w:t>
+        <w:t>)=1-0,88x-0,02</w:t>
       </w:r>
     </w:p>
     <w:p>
@@ -4150,14 +4119,7 @@
           <w:rFonts w:eastAsiaTheme="minorEastAsia"/>
           <w:iCs/>
         </w:rPr>
-        <w:t>)</w:t>
-      </w:r>
-      <w:r>
-        <w:rPr>
-          <w:rFonts w:eastAsiaTheme="minorEastAsia"/>
-          <w:iCs/>
-        </w:rPr>
-        <w:t>=0,98-0,88x</w:t>
+        <w:t>)=0,98-0,88x</w:t>
       </w:r>
     </w:p>
     <w:p>
@@ -4317,21 +4279,7 @@
           <w:rFonts w:eastAsiaTheme="minorEastAsia"/>
           <w:iCs/>
         </w:rPr>
-        <w:instrText xml:space="preserve"> EQ \s\do2(\f(</w:instrText>
-      </w:r>
-      <w:r>
-        <w:rPr>
-          <w:rFonts w:eastAsiaTheme="minorEastAsia"/>
-          <w:iCs/>
-        </w:rPr>
-        <w:instrText>90x</w:instrText>
-      </w:r>
-      <w:r>
-        <w:rPr>
-          <w:rFonts w:eastAsiaTheme="minorEastAsia"/>
-          <w:iCs/>
-        </w:rPr>
-        <w:instrText>;2))</w:instrText>
+        <w:instrText xml:space="preserve"> EQ \s\do2(\f(90x;2))</w:instrText>
       </w:r>
       <w:r>
         <w:rPr>
@@ -4501,14 +4449,7 @@
           <w:rFonts w:eastAsiaTheme="minorEastAsia"/>
           <w:iCs/>
         </w:rPr>
-        <w:t>)</w:t>
-      </w:r>
-      <w:r>
-        <w:rPr>
-          <w:rFonts w:eastAsiaTheme="minorEastAsia"/>
-          <w:iCs/>
-        </w:rPr>
-        <w:t>=</w:t>
+        <w:t>)=</w:t>
       </w:r>
       <w:r>
         <w:rPr>
@@ -4538,6 +4479,9 @@
           </m:barPr>
           <m:e>
             <m:r>
+              <m:rPr>
+                <m:sty m:val="p"/>
+              </m:rPr>
               <w:rPr>
                 <w:rFonts w:ascii="Cambria Math" w:hAnsi="Cambria Math"/>
               </w:rPr>
@@ -4567,6 +4511,9 @@
           </m:barPr>
           <m:e>
             <m:r>
+              <m:rPr>
+                <m:sty m:val="p"/>
+              </m:rPr>
               <w:rPr>
                 <w:rFonts w:ascii="Cambria Math" w:hAnsi="Cambria Math"/>
               </w:rPr>
@@ -4580,14 +4527,7 @@
           <w:rFonts w:eastAsiaTheme="minorEastAsia"/>
           <w:iCs/>
         </w:rPr>
-        <w:instrText>)</w:instrText>
-      </w:r>
-      <w:r>
-        <w:rPr>
-          <w:rFonts w:eastAsiaTheme="minorEastAsia"/>
-          <w:iCs/>
-        </w:rPr>
-        <w:instrText>;P(</w:instrText>
+        <w:instrText>);P(</w:instrText>
       </w:r>
       <m:oMath>
         <m:bar>
@@ -4603,6 +4543,9 @@
           </m:barPr>
           <m:e>
             <m:r>
+              <m:rPr>
+                <m:sty m:val="p"/>
+              </m:rPr>
               <w:rPr>
                 <w:rFonts w:ascii="Cambria Math" w:hAnsi="Cambria Math"/>
               </w:rPr>
@@ -4616,14 +4559,7 @@
           <w:rFonts w:eastAsiaTheme="minorEastAsia"/>
           <w:iCs/>
         </w:rPr>
-        <w:instrText>)</w:instrText>
-      </w:r>
-      <w:r>
-        <w:rPr>
-          <w:rFonts w:eastAsiaTheme="minorEastAsia"/>
-          <w:iCs/>
-        </w:rPr>
-        <w:instrText>))</w:instrText>
+        <w:instrText>)))</w:instrText>
       </w:r>
       <w:r>
         <w:rPr>
@@ -4716,63 +4652,35 @@
           <w:rFonts w:eastAsiaTheme="minorEastAsia"/>
           <w:iCs/>
         </w:rPr>
-        <w:instrText xml:space="preserve"> EQ \s\do2(\f(98(1-x);</w:instrText>
+        <w:instrText xml:space="preserve"> EQ \s\do2(\f(98(1-x);2))</w:instrText>
       </w:r>
       <w:r>
         <w:rPr>
           <w:rFonts w:eastAsiaTheme="minorEastAsia"/>
           <w:iCs/>
         </w:rPr>
-        <w:instrText>2</w:instrText>
+        <w:fldChar w:fldCharType="end"/>
       </w:r>
       <w:r>
         <w:rPr>
           <w:rFonts w:eastAsiaTheme="minorEastAsia"/>
           <w:iCs/>
         </w:rPr>
-        <w:instrText>))</w:instrText>
+        <w:instrText xml:space="preserve">; </w:instrText>
       </w:r>
       <w:r>
         <w:rPr>
           <w:rFonts w:eastAsiaTheme="minorEastAsia"/>
           <w:iCs/>
         </w:rPr>
-        <w:fldChar w:fldCharType="end"/>
+        <w:fldChar w:fldCharType="begin"/>
       </w:r>
       <w:r>
         <w:rPr>
           <w:rFonts w:eastAsiaTheme="minorEastAsia"/>
           <w:iCs/>
         </w:rPr>
-        <w:instrText xml:space="preserve">; </w:instrText>
-      </w:r>
-      <w:r>
-        <w:rPr>
-          <w:rFonts w:eastAsiaTheme="minorEastAsia"/>
-          <w:iCs/>
-        </w:rPr>
-        <w:fldChar w:fldCharType="begin"/>
-      </w:r>
-      <w:r>
-        <w:rPr>
-          <w:rFonts w:eastAsiaTheme="minorEastAsia"/>
-          <w:iCs/>
-        </w:rPr>
-        <w:instrText xml:space="preserve"> EQ \s\do2(\f(98-88x;</w:instrText>
-      </w:r>
-      <w:r>
-        <w:rPr>
-          <w:rFonts w:eastAsiaTheme="minorEastAsia"/>
-          <w:iCs/>
-        </w:rPr>
-        <w:instrText>2</w:instrText>
-      </w:r>
-      <w:r>
-        <w:rPr>
-          <w:rFonts w:eastAsiaTheme="minorEastAsia"/>
-          <w:iCs/>
-        </w:rPr>
-        <w:instrText>))</w:instrText>
+        <w:instrText xml:space="preserve"> EQ \s\do2(\f(98-88x;2))</w:instrText>
       </w:r>
       <w:r>
         <w:rPr>
@@ -6698,7 +6606,6 @@
           <w:u w:val="single"/>
         </w:rPr>
         <w:id w:val="213808977"/>
-        <w:placeholder/>
         <w:date w:fullDate="2020-06-06T00:00:00Z">
           <w:dateFormat w:val="dddd d MMMM yyyy"/>
           <w:lid w:val="fr-FR"/>
@@ -6754,7 +6661,6 @@
         <w:alias w:val="Matière"/>
         <w:tag w:val="matière"/>
         <w:id w:val="213808855"/>
-        <w:placeholder/>
         <w:comboBox>
           <w:listItem w:displayText="Choisissez un élément." w:value="                                                    "/>
           <w:listItem w:displayText="Histoire géographie" w:value="Histoire géographie"/>
@@ -6794,7 +6700,6 @@
         <w:alias w:val="classe"/>
         <w:tag w:val="classe"/>
         <w:id w:val="213808923"/>
-        <w:placeholder/>
       </w:sdtPr>
       <w:sdtEndPr/>
       <w:sdtContent>
@@ -6844,7 +6749,6 @@
         <w:alias w:val="sujet/Titre"/>
         <w:tag w:val="Sujet Titre"/>
         <w:id w:val="213808926"/>
-        <w:placeholder/>
       </w:sdtPr>
       <w:sdtEndPr/>
       <w:sdtContent>
@@ -6873,7 +6777,6 @@
       <w:alias w:val="Tiers temps OUI/NON"/>
       <w:tag w:val="Tiers temps OUI/NON"/>
       <w:id w:val="213808951"/>
-      <w:placeholder/>
       <w:comboBox>
         <w:listItem w:displayText="Tiers Temps" w:value="Tiers Temps"/>
         <w:listItem w:displayText="                         " w:value="                                                 "/>
@@ -7223,7 +7126,7 @@
     <w:lsdException w:name="Table Web 2" w:semiHidden="1" w:unhideWhenUsed="1"/>
     <w:lsdException w:name="Table Web 3" w:semiHidden="1" w:unhideWhenUsed="1"/>
     <w:lsdException w:name="Balloon Text" w:semiHidden="1" w:unhideWhenUsed="1"/>
-    <w:lsdException w:name="Table Grid" w:semiHidden="1" w:uiPriority="59" w:unhideWhenUsed="1"/>
+    <w:lsdException w:name="Table Grid" w:uiPriority="59"/>
     <w:lsdException w:name="Table Theme" w:semiHidden="1" w:unhideWhenUsed="1"/>
     <w:lsdException w:name="Placeholder Text" w:semiHidden="1"/>
     <w:lsdException w:name="No Spacing" w:uiPriority="1" w:qFormat="1"/>
@@ -7463,6 +7366,7 @@
   <w:style w:type="character" w:default="1" w:styleId="Policepardfaut">
     <w:name w:val="Default Paragraph Font"/>
     <w:uiPriority w:val="1"/>
+    <w:semiHidden/>
     <w:unhideWhenUsed/>
   </w:style>
   <w:style w:type="table" w:default="1" w:styleId="TableauNormal">
@@ -10067,8 +9971,8 @@
         </a:p>
       </dgm:t>
     </dgm:pt>
-    <mc:AlternateContent xmlns:mc="http://schemas.openxmlformats.org/markup-compatibility/2006">
-      <mc:Choice xmlns:a14="http://schemas.microsoft.com/office/drawing/2010/main" Requires="a14">
+    <mc:AlternateContent xmlns:mc="http://schemas.openxmlformats.org/markup-compatibility/2006" xmlns:a14="http://schemas.microsoft.com/office/drawing/2010/main">
+      <mc:Choice Requires="a14">
         <dgm:pt modelId="{F6C23583-847A-4321-94CC-47975A38C597}">
           <dgm:prSet phldrT="[Texte]"/>
           <dgm:spPr/>
@@ -10076,6 +9980,7 @@
             <a:bodyPr/>
             <a:lstStyle/>
             <a:p>
+              <a:pPr/>
               <a14:m>
                 <m:oMathPara xmlns:m="http://schemas.openxmlformats.org/officeDocument/2006/math">
                   <m:oMathParaPr>
@@ -10108,7 +10013,7 @@
           </dgm:t>
         </dgm:pt>
       </mc:Choice>
-      <mc:Fallback>
+      <mc:Fallback xmlns="">
         <dgm:pt modelId="{F6C23583-847A-4321-94CC-47975A38C597}">
           <dgm:prSet phldrT="[Texte]"/>
           <dgm:spPr/>
@@ -10156,8 +10061,8 @@
         </a:p>
       </dgm:t>
     </dgm:pt>
-    <mc:AlternateContent xmlns:mc="http://schemas.openxmlformats.org/markup-compatibility/2006">
-      <mc:Choice xmlns:a14="http://schemas.microsoft.com/office/drawing/2010/main" Requires="a14">
+    <mc:AlternateContent xmlns:mc="http://schemas.openxmlformats.org/markup-compatibility/2006" xmlns:a14="http://schemas.microsoft.com/office/drawing/2010/main">
+      <mc:Choice Requires="a14">
         <dgm:pt modelId="{8650E7B6-A31A-4354-ABEB-BFD8DCD7DB51}">
           <dgm:prSet phldrT="[Texte]"/>
           <dgm:spPr/>
@@ -10165,6 +10070,7 @@
             <a:bodyPr/>
             <a:lstStyle/>
             <a:p>
+              <a:pPr/>
               <a14:m>
                 <m:oMathPara xmlns:m="http://schemas.openxmlformats.org/officeDocument/2006/math">
                   <m:oMathParaPr>
@@ -10197,7 +10103,7 @@
           </dgm:t>
         </dgm:pt>
       </mc:Choice>
-      <mc:Fallback>
+      <mc:Fallback xmlns="">
         <dgm:pt modelId="{8650E7B6-A31A-4354-ABEB-BFD8DCD7DB51}">
           <dgm:prSet phldrT="[Texte]"/>
           <dgm:spPr/>
@@ -10281,8 +10187,8 @@
         </a:p>
       </dgm:t>
     </dgm:pt>
-    <mc:AlternateContent xmlns:mc="http://schemas.openxmlformats.org/markup-compatibility/2006">
-      <mc:Choice xmlns:a14="http://schemas.microsoft.com/office/drawing/2010/main" Requires="a14">
+    <mc:AlternateContent xmlns:mc="http://schemas.openxmlformats.org/markup-compatibility/2006" xmlns:a14="http://schemas.microsoft.com/office/drawing/2010/main">
+      <mc:Choice Requires="a14">
         <dgm:pt modelId="{59435ED0-2E52-4037-A3DF-F2AF477704D3}">
           <dgm:prSet phldrT="[Texte]"/>
           <dgm:spPr/>
@@ -10290,6 +10196,7 @@
             <a:bodyPr/>
             <a:lstStyle/>
             <a:p>
+              <a:pPr/>
               <a14:m>
                 <m:oMathPara xmlns:m="http://schemas.openxmlformats.org/officeDocument/2006/math">
                   <m:oMathParaPr>
@@ -10322,7 +10229,7 @@
           </dgm:t>
         </dgm:pt>
       </mc:Choice>
-      <mc:Fallback>
+      <mc:Fallback xmlns="">
         <dgm:pt modelId="{59435ED0-2E52-4037-A3DF-F2AF477704D3}">
           <dgm:prSet phldrT="[Texte]"/>
           <dgm:spPr/>
@@ -16219,7 +16126,9 @@
   </w:compat>
   <w:rsids>
     <w:rsidRoot w:val="005D54F0"/>
+    <w:rsid w:val="001D24A3"/>
     <w:rsid w:val="005D54F0"/>
+    <w:rsid w:val="00A651A5"/>
   </w:rsids>
   <m:mathPr>
     <m:mathFont m:val="Cambria Math"/>

</xml_diff>